<commit_message>
Modify presentation and documentation
</commit_message>
<xml_diff>
--- a/documentation/documentation.docx
+++ b/documentation/documentation.docx
@@ -89,6 +89,12 @@
           </wp:anchor>
         </w:drawing>
       </w:r>
+      <w:r>
+        <w:rPr>
+          <w:noProof/>
+        </w:rPr>
+        <w:t xml:space="preserve"> </w:t>
+      </w:r>
     </w:p>
     <w:p>
       <w:pPr>
@@ -229,6 +235,14 @@
     </w:p>
     <w:sdt>
       <w:sdtPr>
+        <w:rPr>
+          <w:rFonts w:asciiTheme="majorHAnsi" w:eastAsiaTheme="majorEastAsia" w:hAnsiTheme="majorHAnsi" w:cstheme="majorBidi"/>
+          <w:color w:val="0F4761" w:themeColor="accent1" w:themeShade="BF"/>
+          <w:kern w:val="0"/>
+          <w:sz w:val="32"/>
+          <w:szCs w:val="32"/>
+          <w14:ligatures w14:val="none"/>
+        </w:rPr>
         <w:id w:val="378678364"/>
         <w:docPartObj>
           <w:docPartGallery w:val="Table of Contents"/>
@@ -237,15 +251,12 @@
       </w:sdtPr>
       <w:sdtEndPr>
         <w:rPr>
-          <w:rFonts w:asciiTheme="majorHAnsi" w:eastAsiaTheme="majorEastAsia" w:hAnsiTheme="majorHAnsi" w:cstheme="majorBidi"/>
           <w:b/>
           <w:bCs/>
           <w:noProof/>
           <w:color w:val="FFFFFF" w:themeColor="background1"/>
-          <w:kern w:val="0"/>
           <w:sz w:val="48"/>
           <w:szCs w:val="48"/>
-          <w14:ligatures w14:val="none"/>
         </w:rPr>
       </w:sdtEndPr>
       <w:sdtContent>
@@ -853,6 +864,7 @@
           <w:szCs w:val="32"/>
         </w:rPr>
       </w:pPr>
+      <w:proofErr w:type="spellStart"/>
       <w:r>
         <w:rPr>
           <w:sz w:val="32"/>
@@ -860,6 +872,7 @@
         </w:rPr>
         <w:t>SpectraCore</w:t>
       </w:r>
+      <w:proofErr w:type="spellEnd"/>
       <w:r>
         <w:rPr>
           <w:sz w:val="32"/>
@@ -1176,8 +1189,17 @@
           <w:szCs w:val="32"/>
         </w:rPr>
         <w:tab/>
-        <w:t>Stoyan Savakov</w:t>
-      </w:r>
+        <w:t xml:space="preserve">Stoyan </w:t>
+      </w:r>
+      <w:proofErr w:type="spellStart"/>
+      <w:r>
+        <w:rPr>
+          <w:sz w:val="32"/>
+          <w:szCs w:val="32"/>
+        </w:rPr>
+        <w:t>Savakov</w:t>
+      </w:r>
+      <w:proofErr w:type="spellEnd"/>
       <w:r>
         <w:rPr>
           <w:sz w:val="32"/>
@@ -1338,7 +1360,23 @@
           <w:sz w:val="32"/>
           <w:szCs w:val="32"/>
         </w:rPr>
-        <w:t>This project is a C++ console version of Wordle, where the player tries to guess a randomly selected 5-letter word before running out of attempts. The game features multiple difficulty modes (Easy, Normal, Hard, Extreme), each offering different numbers of guesses. It includes language selection for English and German, randomized word lists, and clear in-console feedback indicating letters in the correct position, letters present in the word, and letters that do not appear at all. The program is structured into multiple .cpp and .h files for clarity and maintainability.</w:t>
+        <w:t>This project is a C++ console version of Wordle, where the player tries to guess a randomly selected 5-letter word before running out of attempts. The game features multiple difficulty modes (Easy, Normal, Hard, Extreme), each offering different numbers of guesses. It includes language selection for English and German, randomized word lists, and clear in-console feedback indicating letters in the correct position, letters present in the word, and letters that do not appear at all. The program is structured into multiple .</w:t>
+      </w:r>
+      <w:proofErr w:type="spellStart"/>
+      <w:r>
+        <w:rPr>
+          <w:sz w:val="32"/>
+          <w:szCs w:val="32"/>
+        </w:rPr>
+        <w:t>cpp</w:t>
+      </w:r>
+      <w:proofErr w:type="spellEnd"/>
+      <w:r>
+        <w:rPr>
+          <w:sz w:val="32"/>
+          <w:szCs w:val="32"/>
+        </w:rPr>
+        <w:t xml:space="preserve"> and .h files for clarity and maintainability.</w:t>
       </w:r>
     </w:p>
     <w:p>
@@ -1659,7 +1697,24 @@
           <w:szCs w:val="32"/>
         </w:rPr>
         <w:tab/>
-        <w:t>For collaboration</w:t>
+      </w:r>
+      <w:proofErr w:type="gramStart"/>
+      <w:r>
+        <w:rPr>
+          <w:rFonts w:cs="Cambria Math"/>
+          <w:sz w:val="32"/>
+          <w:szCs w:val="32"/>
+        </w:rPr>
+        <w:t>For</w:t>
+      </w:r>
+      <w:proofErr w:type="gramEnd"/>
+      <w:r>
+        <w:rPr>
+          <w:rFonts w:cs="Cambria Math"/>
+          <w:sz w:val="32"/>
+          <w:szCs w:val="32"/>
+        </w:rPr>
+        <w:t xml:space="preserve"> collaboration</w:t>
       </w:r>
       <w:r>
         <w:rPr>
@@ -1752,7 +1807,24 @@
           <w:szCs w:val="36"/>
         </w:rPr>
         <w:tab/>
-        <w:t>For creating the project</w:t>
+      </w:r>
+      <w:proofErr w:type="gramStart"/>
+      <w:r>
+        <w:rPr>
+          <w:rFonts w:cs="Cambria Math"/>
+          <w:sz w:val="36"/>
+          <w:szCs w:val="36"/>
+        </w:rPr>
+        <w:t>For</w:t>
+      </w:r>
+      <w:proofErr w:type="gramEnd"/>
+      <w:r>
+        <w:rPr>
+          <w:rFonts w:cs="Cambria Math"/>
+          <w:sz w:val="36"/>
+          <w:szCs w:val="36"/>
+        </w:rPr>
+        <w:t xml:space="preserve"> creating the project</w:t>
       </w:r>
     </w:p>
     <w:p>
@@ -1828,8 +1900,18 @@
           <w:szCs w:val="36"/>
         </w:rPr>
         <w:tab/>
-        <w:t>For creating the documentation</w:t>
-      </w:r>
+        <w:t xml:space="preserve">For creating </w:t>
+      </w:r>
+      <w:proofErr w:type="gramStart"/>
+      <w:r>
+        <w:rPr>
+          <w:rFonts w:cs="Cambria Math"/>
+          <w:sz w:val="36"/>
+          <w:szCs w:val="36"/>
+        </w:rPr>
+        <w:t>the documentation</w:t>
+      </w:r>
+      <w:proofErr w:type="gramEnd"/>
       <w:r>
         <w:rPr>
           <w:rFonts w:cs="Cambria Math"/>
@@ -1880,6 +1962,7 @@
         </w:rPr>
         <w:tab/>
       </w:r>
+      <w:proofErr w:type="spellStart"/>
       <w:r>
         <w:rPr>
           <w:rFonts w:cs="Cambria Math"/>
@@ -1888,6 +1971,7 @@
         </w:rPr>
         <w:t>Powerpoint</w:t>
       </w:r>
+      <w:proofErr w:type="spellEnd"/>
       <w:r>
         <w:rPr>
           <w:rFonts w:cs="Cambria Math"/>
@@ -1960,7 +2044,24 @@
           <w:szCs w:val="36"/>
         </w:rPr>
         <w:tab/>
-        <w:t>For communication</w:t>
+      </w:r>
+      <w:proofErr w:type="gramStart"/>
+      <w:r>
+        <w:rPr>
+          <w:rFonts w:cs="Cambria Math"/>
+          <w:sz w:val="36"/>
+          <w:szCs w:val="36"/>
+        </w:rPr>
+        <w:t>For</w:t>
+      </w:r>
+      <w:proofErr w:type="gramEnd"/>
+      <w:r>
+        <w:rPr>
+          <w:rFonts w:cs="Cambria Math"/>
+          <w:sz w:val="36"/>
+          <w:szCs w:val="36"/>
+        </w:rPr>
+        <w:t xml:space="preserve"> communication</w:t>
       </w:r>
     </w:p>
     <w:p>
@@ -2157,7 +2258,23 @@
           <w:sz w:val="36"/>
           <w:szCs w:val="36"/>
         </w:rPr>
-        <w:t xml:space="preserve"> met in Teams every day to discuss the project status and we all gave ideas that we could add in the game. We also used GitHub to track our progress. We also set deadlines for each task given</w:t>
+        <w:t xml:space="preserve"> met in Teams every day to discuss the project </w:t>
+      </w:r>
+      <w:proofErr w:type="gramStart"/>
+      <w:r>
+        <w:rPr>
+          <w:sz w:val="36"/>
+          <w:szCs w:val="36"/>
+        </w:rPr>
+        <w:t>status</w:t>
+      </w:r>
+      <w:proofErr w:type="gramEnd"/>
+      <w:r>
+        <w:rPr>
+          <w:sz w:val="36"/>
+          <w:szCs w:val="36"/>
+        </w:rPr>
+        <w:t xml:space="preserve"> and we all gave ideas that we could add in the game. We also used GitHub to track our progress. We also set deadlines for each task given</w:t>
       </w:r>
       <w:r>
         <w:rPr>
@@ -3537,6 +3654,7 @@
   <w:style w:type="character" w:default="1" w:styleId="DefaultParagraphFont">
     <w:name w:val="Default Paragraph Font"/>
     <w:uiPriority w:val="1"/>
+    <w:semiHidden/>
     <w:unhideWhenUsed/>
   </w:style>
   <w:style w:type="table" w:default="1" w:styleId="TableNormal">

</xml_diff>